<commit_message>
c39 b25 getproject by id
</commit_message>
<xml_diff>
--- a/projectNotes.docx
+++ b/projectNotes.docx
@@ -2080,6 +2080,192 @@
       </w:r>
     </w:p>
     <w:p>
+      <w:pPr>
+        <w:rPr>
+          <w:lang w:val="es-AR"/>
+        </w:rPr>
+      </w:pPr>
+      <w:r>
+        <w:rPr>
+          <w:lang w:val="es-AR"/>
+        </w:rPr>
+        <w:t xml:space="preserve">Se tocaron básicamente los archivos que se usan para hacer un nuevo </w:t>
+      </w:r>
+      <w:proofErr w:type="spellStart"/>
+      <w:r>
+        <w:rPr>
+          <w:lang w:val="es-AR"/>
+        </w:rPr>
+        <w:t>action</w:t>
+      </w:r>
+      <w:proofErr w:type="spellEnd"/>
+    </w:p>
+    <w:p>
+      <w:pPr>
+        <w:rPr>
+          <w:lang w:val="es-AR"/>
+        </w:rPr>
+      </w:pPr>
+      <w:r>
+        <w:rPr>
+          <w:noProof/>
+          <w:lang w:eastAsia="es-ES"/>
+        </w:rPr>
+        <w:lastRenderedPageBreak/>
+        <w:drawing>
+          <wp:inline distT="0" distB="0" distL="0" distR="0" wp14:anchorId="03893B68" wp14:editId="0345C9F0">
+            <wp:extent cx="5400040" cy="1054735"/>
+            <wp:effectExtent l="0" t="0" r="0" b="0"/>
+            <wp:docPr id="16" name="Imagen 16"/>
+            <wp:cNvGraphicFramePr>
+              <a:graphicFrameLocks xmlns:a="http://schemas.openxmlformats.org/drawingml/2006/main" noChangeAspect="1"/>
+            </wp:cNvGraphicFramePr>
+            <a:graphic xmlns:a="http://schemas.openxmlformats.org/drawingml/2006/main">
+              <a:graphicData uri="http://schemas.openxmlformats.org/drawingml/2006/picture">
+                <pic:pic xmlns:pic="http://schemas.openxmlformats.org/drawingml/2006/picture">
+                  <pic:nvPicPr>
+                    <pic:cNvPr id="1" name=""/>
+                    <pic:cNvPicPr/>
+                  </pic:nvPicPr>
+                  <pic:blipFill>
+                    <a:blip r:embed="rId22"/>
+                    <a:stretch>
+                      <a:fillRect/>
+                    </a:stretch>
+                  </pic:blipFill>
+                  <pic:spPr>
+                    <a:xfrm>
+                      <a:off x="0" y="0"/>
+                      <a:ext cx="5400040" cy="1054735"/>
+                    </a:xfrm>
+                    <a:prstGeom prst="rect">
+                      <a:avLst/>
+                    </a:prstGeom>
+                  </pic:spPr>
+                </pic:pic>
+              </a:graphicData>
+            </a:graphic>
+          </wp:inline>
+        </w:drawing>
+      </w:r>
+    </w:p>
+    <w:p>
+      <w:pPr>
+        <w:rPr>
+          <w:lang w:val="es-AR"/>
+        </w:rPr>
+      </w:pPr>
+      <w:r>
+        <w:rPr>
+          <w:lang w:val="es-AR"/>
+        </w:rPr>
+        <w:t xml:space="preserve">1-Se crea un </w:t>
+      </w:r>
+      <w:proofErr w:type="spellStart"/>
+      <w:r>
+        <w:rPr>
+          <w:lang w:val="es-AR"/>
+        </w:rPr>
+        <w:t>type</w:t>
+      </w:r>
+      <w:proofErr w:type="spellEnd"/>
+      <w:r>
+        <w:rPr>
+          <w:lang w:val="es-AR"/>
+        </w:rPr>
+        <w:t xml:space="preserve"> para el </w:t>
+      </w:r>
+      <w:proofErr w:type="spellStart"/>
+      <w:r>
+        <w:rPr>
+          <w:lang w:val="es-AR"/>
+        </w:rPr>
+        <w:t>action</w:t>
+      </w:r>
+      <w:proofErr w:type="spellEnd"/>
+    </w:p>
+    <w:p>
+      <w:pPr>
+        <w:rPr>
+          <w:lang w:val="es-AR"/>
+        </w:rPr>
+      </w:pPr>
+      <w:r>
+        <w:rPr>
+          <w:lang w:val="es-AR"/>
+        </w:rPr>
+        <w:t xml:space="preserve">2-Se crea el </w:t>
+      </w:r>
+      <w:proofErr w:type="spellStart"/>
+      <w:r>
+        <w:rPr>
+          <w:lang w:val="es-AR"/>
+        </w:rPr>
+        <w:t>action</w:t>
+      </w:r>
+      <w:proofErr w:type="spellEnd"/>
+      <w:r>
+        <w:rPr>
+          <w:lang w:val="es-AR"/>
+        </w:rPr>
+        <w:t xml:space="preserve"> dentro de </w:t>
+      </w:r>
+      <w:proofErr w:type="spellStart"/>
+      <w:r>
+        <w:rPr>
+          <w:lang w:val="es-AR"/>
+        </w:rPr>
+        <w:t>project</w:t>
+      </w:r>
+      <w:proofErr w:type="spellEnd"/>
+      <w:r>
+        <w:rPr>
+          <w:lang w:val="es-AR"/>
+        </w:rPr>
+        <w:t xml:space="preserve"> </w:t>
+      </w:r>
+      <w:proofErr w:type="spellStart"/>
+      <w:r>
+        <w:rPr>
+          <w:lang w:val="es-AR"/>
+        </w:rPr>
+        <w:t>actions</w:t>
+      </w:r>
+      <w:proofErr w:type="spellEnd"/>
+    </w:p>
+    <w:p>
+      <w:pPr>
+        <w:rPr>
+          <w:lang w:val="es-AR"/>
+        </w:rPr>
+      </w:pPr>
+      <w:r>
+        <w:rPr>
+          <w:lang w:val="es-AR"/>
+        </w:rPr>
+        <w:t xml:space="preserve">3-Se crea el </w:t>
+      </w:r>
+      <w:proofErr w:type="spellStart"/>
+      <w:r>
+        <w:rPr>
+          <w:lang w:val="es-AR"/>
+        </w:rPr>
+        <w:t>resucer</w:t>
+      </w:r>
+      <w:proofErr w:type="spellEnd"/>
+    </w:p>
+    <w:p>
+      <w:pPr>
+        <w:rPr>
+          <w:lang w:val="es-AR"/>
+        </w:rPr>
+      </w:pPr>
+      <w:r>
+        <w:rPr>
+          <w:lang w:val="es-AR"/>
+        </w:rPr>
+        <w:t>4-Se conecta todo en la vista</w:t>
+      </w:r>
       <w:bookmarkStart w:id="3" w:name="_GoBack"/>
       <w:bookmarkEnd w:id="3"/>
     </w:p>
@@ -3215,7 +3401,7 @@
 </file>
 
 <file path=customXml/itemProps1.xml><?xml version="1.0" encoding="utf-8"?>
-<ds:datastoreItem xmlns:ds="http://schemas.openxmlformats.org/officeDocument/2006/customXml" ds:itemID="{F5D2F131-91E8-40B2-B190-A54AA86553E0}">
+<ds:datastoreItem xmlns:ds="http://schemas.openxmlformats.org/officeDocument/2006/customXml" ds:itemID="{26A99271-BDE4-4204-918A-4A85FB081D71}">
   <ds:schemaRefs>
     <ds:schemaRef ds:uri="http://schemas.openxmlformats.org/officeDocument/2006/bibliography"/>
   </ds:schemaRefs>

</xml_diff>

<commit_message>
c54 y 55 b37 y 38
</commit_message>
<xml_diff>
--- a/projectNotes.docx
+++ b/projectNotes.docx
@@ -3171,10 +3171,630 @@
     </w:p>
     <w:p>
       <w:pPr>
+        <w:pStyle w:val="Ttulo1"/>
+        <w:rPr>
+          <w:lang w:val="en-US"/>
+        </w:rPr>
+      </w:pPr>
+      <w:r>
+        <w:rPr>
+          <w:lang w:val="en-US"/>
+        </w:rPr>
+        <w:t xml:space="preserve">CLASE 55 – Find Project Task by project sequence </w:t>
+      </w:r>
+      <w:r>
+        <w:rPr>
+          <w:lang w:val="en-US"/>
+        </w:rPr>
+        <w:t>(B-38)</w:t>
+      </w:r>
+    </w:p>
+    <w:p>
+      <w:r>
+        <w:t xml:space="preserve">Probar este web </w:t>
+      </w:r>
+      <w:proofErr w:type="spellStart"/>
+      <w:r>
+        <w:t>service</w:t>
+      </w:r>
+      <w:proofErr w:type="spellEnd"/>
+      <w:r>
+        <w:t xml:space="preserve"> (me traigo una tarea por la </w:t>
+      </w:r>
+      <w:proofErr w:type="spellStart"/>
+      <w:r>
+        <w:t>sequence</w:t>
+      </w:r>
+      <w:proofErr w:type="spellEnd"/>
+      <w:r>
+        <w:t>)</w:t>
+      </w:r>
+    </w:p>
+    <w:p>
+      <w:pPr>
+        <w:spacing w:after="0"/>
+      </w:pPr>
+      <w:r>
+        <w:rPr>
+          <w:noProof/>
+          <w:lang w:eastAsia="es-ES"/>
+        </w:rPr>
+        <w:drawing>
+          <wp:inline distT="0" distB="0" distL="0" distR="0" wp14:anchorId="2CC9A766" wp14:editId="0E3A54BA">
+            <wp:extent cx="5400040" cy="3035935"/>
+            <wp:effectExtent l="0" t="0" r="0" b="0"/>
+            <wp:docPr id="21" name="Imagen 21"/>
+            <wp:cNvGraphicFramePr>
+              <a:graphicFrameLocks xmlns:a="http://schemas.openxmlformats.org/drawingml/2006/main" noChangeAspect="1"/>
+            </wp:cNvGraphicFramePr>
+            <a:graphic xmlns:a="http://schemas.openxmlformats.org/drawingml/2006/main">
+              <a:graphicData uri="http://schemas.openxmlformats.org/drawingml/2006/picture">
+                <pic:pic xmlns:pic="http://schemas.openxmlformats.org/drawingml/2006/picture">
+                  <pic:nvPicPr>
+                    <pic:cNvPr id="1" name=""/>
+                    <pic:cNvPicPr/>
+                  </pic:nvPicPr>
+                  <pic:blipFill>
+                    <a:blip r:embed="rId27"/>
+                    <a:stretch>
+                      <a:fillRect/>
+                    </a:stretch>
+                  </pic:blipFill>
+                  <pic:spPr>
+                    <a:xfrm>
+                      <a:off x="0" y="0"/>
+                      <a:ext cx="5400040" cy="3035935"/>
+                    </a:xfrm>
+                    <a:prstGeom prst="rect">
+                      <a:avLst/>
+                    </a:prstGeom>
+                  </pic:spPr>
+                </pic:pic>
+              </a:graphicData>
+            </a:graphic>
+          </wp:inline>
+        </w:drawing>
+      </w:r>
+    </w:p>
+    <w:p>
+      <w:pPr>
+        <w:spacing w:after="0"/>
+      </w:pPr>
+      <w:r>
+        <w:t>Ver la base de datos</w:t>
+      </w:r>
+    </w:p>
+    <w:p>
+      <w:pPr>
+        <w:spacing w:after="0"/>
+      </w:pPr>
+      <w:r>
+        <w:rPr>
+          <w:noProof/>
+          <w:lang w:eastAsia="es-ES"/>
+        </w:rPr>
+        <w:lastRenderedPageBreak/>
+        <w:drawing>
+          <wp:inline distT="0" distB="0" distL="0" distR="0" wp14:anchorId="61C6DDBA" wp14:editId="003BB76C">
+            <wp:extent cx="5400040" cy="3035935"/>
+            <wp:effectExtent l="0" t="0" r="0" b="0"/>
+            <wp:docPr id="22" name="Imagen 22"/>
+            <wp:cNvGraphicFramePr>
+              <a:graphicFrameLocks xmlns:a="http://schemas.openxmlformats.org/drawingml/2006/main" noChangeAspect="1"/>
+            </wp:cNvGraphicFramePr>
+            <a:graphic xmlns:a="http://schemas.openxmlformats.org/drawingml/2006/main">
+              <a:graphicData uri="http://schemas.openxmlformats.org/drawingml/2006/picture">
+                <pic:pic xmlns:pic="http://schemas.openxmlformats.org/drawingml/2006/picture">
+                  <pic:nvPicPr>
+                    <pic:cNvPr id="1" name=""/>
+                    <pic:cNvPicPr/>
+                  </pic:nvPicPr>
+                  <pic:blipFill>
+                    <a:blip r:embed="rId28"/>
+                    <a:stretch>
+                      <a:fillRect/>
+                    </a:stretch>
+                  </pic:blipFill>
+                  <pic:spPr>
+                    <a:xfrm>
+                      <a:off x="0" y="0"/>
+                      <a:ext cx="5400040" cy="3035935"/>
+                    </a:xfrm>
+                    <a:prstGeom prst="rect">
+                      <a:avLst/>
+                    </a:prstGeom>
+                  </pic:spPr>
+                </pic:pic>
+              </a:graphicData>
+            </a:graphic>
+          </wp:inline>
+        </w:drawing>
+      </w:r>
+    </w:p>
+    <w:p>
+      <w:pPr>
+        <w:spacing w:after="0"/>
+      </w:pPr>
+    </w:p>
+    <w:p>
+      <w:pPr>
+        <w:spacing w:after="0"/>
+      </w:pPr>
+      <w:proofErr w:type="spellStart"/>
+      <w:r>
+        <w:t>Aca</w:t>
+      </w:r>
+      <w:proofErr w:type="spellEnd"/>
+      <w:r>
+        <w:t xml:space="preserve"> si le pongo algo que no existe no devuelve nada pero me da un status 200 ok, eso </w:t>
+      </w:r>
+      <w:proofErr w:type="spellStart"/>
+      <w:r>
+        <w:t>esta</w:t>
+      </w:r>
+      <w:proofErr w:type="spellEnd"/>
+      <w:r>
+        <w:t xml:space="preserve"> mal hay que corregirlo</w:t>
+      </w:r>
+    </w:p>
+    <w:p>
+      <w:pPr>
+        <w:spacing w:after="0"/>
+      </w:pPr>
+      <w:r>
+        <w:rPr>
+          <w:noProof/>
+          <w:lang w:eastAsia="es-ES"/>
+        </w:rPr>
+        <w:drawing>
+          <wp:inline distT="0" distB="0" distL="0" distR="0" wp14:anchorId="2EA7EB70" wp14:editId="07879277">
+            <wp:extent cx="5400040" cy="3035935"/>
+            <wp:effectExtent l="0" t="0" r="0" b="0"/>
+            <wp:docPr id="23" name="Imagen 23"/>
+            <wp:cNvGraphicFramePr>
+              <a:graphicFrameLocks xmlns:a="http://schemas.openxmlformats.org/drawingml/2006/main" noChangeAspect="1"/>
+            </wp:cNvGraphicFramePr>
+            <a:graphic xmlns:a="http://schemas.openxmlformats.org/drawingml/2006/main">
+              <a:graphicData uri="http://schemas.openxmlformats.org/drawingml/2006/picture">
+                <pic:pic xmlns:pic="http://schemas.openxmlformats.org/drawingml/2006/picture">
+                  <pic:nvPicPr>
+                    <pic:cNvPr id="1" name=""/>
+                    <pic:cNvPicPr/>
+                  </pic:nvPicPr>
+                  <pic:blipFill>
+                    <a:blip r:embed="rId29"/>
+                    <a:stretch>
+                      <a:fillRect/>
+                    </a:stretch>
+                  </pic:blipFill>
+                  <pic:spPr>
+                    <a:xfrm>
+                      <a:off x="0" y="0"/>
+                      <a:ext cx="5400040" cy="3035935"/>
+                    </a:xfrm>
+                    <a:prstGeom prst="rect">
+                      <a:avLst/>
+                    </a:prstGeom>
+                  </pic:spPr>
+                </pic:pic>
+              </a:graphicData>
+            </a:graphic>
+          </wp:inline>
+        </w:drawing>
+      </w:r>
+    </w:p>
+    <w:p>
+      <w:pPr>
+        <w:spacing w:after="0"/>
+      </w:pPr>
+      <w:r>
+        <w:t xml:space="preserve">Vamos a prestar atención a validar el </w:t>
+      </w:r>
+      <w:proofErr w:type="spellStart"/>
+      <w:r>
+        <w:t>path</w:t>
+      </w:r>
+      <w:proofErr w:type="spellEnd"/>
+      <w:r>
+        <w:t xml:space="preserve"> luego, el que se escribe en la </w:t>
+      </w:r>
+      <w:proofErr w:type="spellStart"/>
+      <w:r>
+        <w:t>url</w:t>
+      </w:r>
+      <w:proofErr w:type="spellEnd"/>
+    </w:p>
+    <w:p>
+      <w:pPr>
+        <w:spacing w:after="0"/>
+      </w:pPr>
+    </w:p>
+    <w:p>
+      <w:pPr>
         <w:spacing w:after="0"/>
       </w:pPr>
       <w:bookmarkStart w:id="10" w:name="_GoBack"/>
       <w:bookmarkEnd w:id="10"/>
+    </w:p>
+    <w:p>
+      <w:pPr>
+        <w:spacing w:after="0"/>
+      </w:pPr>
+    </w:p>
+    <w:p>
+      <w:pPr>
+        <w:spacing w:after="0"/>
+      </w:pPr>
+    </w:p>
+    <w:p>
+      <w:pPr>
+        <w:spacing w:after="0"/>
+      </w:pPr>
+    </w:p>
+    <w:p>
+      <w:pPr>
+        <w:spacing w:after="0"/>
+      </w:pPr>
+    </w:p>
+    <w:p>
+      <w:pPr>
+        <w:spacing w:after="0"/>
+      </w:pPr>
+    </w:p>
+    <w:p>
+      <w:pPr>
+        <w:spacing w:after="0"/>
+      </w:pPr>
+    </w:p>
+    <w:p>
+      <w:pPr>
+        <w:pStyle w:val="Ttulo1"/>
+      </w:pPr>
+      <w:r>
+        <w:lastRenderedPageBreak/>
+        <w:t>NA</w:t>
+      </w:r>
+      <w:r>
+        <w:t xml:space="preserve"> – TIPS LEARNING</w:t>
+      </w:r>
+    </w:p>
+    <w:p>
+      <w:pPr>
+        <w:pStyle w:val="Prrafodelista"/>
+        <w:numPr>
+          <w:ilvl w:val="0"/>
+          <w:numId w:val="3"/>
+        </w:numPr>
+      </w:pPr>
+      <w:r>
+        <w:t xml:space="preserve">La parte del </w:t>
+      </w:r>
+      <w:proofErr w:type="spellStart"/>
+      <w:r>
+        <w:t>task</w:t>
+      </w:r>
+      <w:proofErr w:type="spellEnd"/>
+      <w:r>
+        <w:t xml:space="preserve"> en </w:t>
+      </w:r>
+      <w:proofErr w:type="spellStart"/>
+      <w:r>
+        <w:t>reactjs</w:t>
+      </w:r>
+      <w:proofErr w:type="spellEnd"/>
+      <w:r>
+        <w:t xml:space="preserve"> pensar primero como lo </w:t>
+      </w:r>
+      <w:proofErr w:type="spellStart"/>
+      <w:r>
+        <w:t>harias</w:t>
+      </w:r>
+      <w:proofErr w:type="spellEnd"/>
+      <w:r>
+        <w:t xml:space="preserve"> en base a lo que ya sabes (</w:t>
+      </w:r>
+      <w:proofErr w:type="spellStart"/>
+      <w:r>
+        <w:t>experimiento</w:t>
+      </w:r>
+      <w:proofErr w:type="spellEnd"/>
+      <w:r>
+        <w:t xml:space="preserve"> tratar de hacer algo en </w:t>
+      </w:r>
+      <w:proofErr w:type="spellStart"/>
+      <w:r>
+        <w:t>reactjs</w:t>
+      </w:r>
+      <w:proofErr w:type="spellEnd"/>
+      <w:r>
+        <w:t xml:space="preserve">+ </w:t>
+      </w:r>
+      <w:proofErr w:type="spellStart"/>
+      <w:r>
+        <w:t>redux</w:t>
+      </w:r>
+      <w:proofErr w:type="spellEnd"/>
+      <w:r>
+        <w:t xml:space="preserve"> que consuma tu WS desde cero pensar que pasos </w:t>
+      </w:r>
+      <w:proofErr w:type="spellStart"/>
+      <w:r>
+        <w:t>harias</w:t>
+      </w:r>
+      <w:proofErr w:type="spellEnd"/>
+      <w:r>
+        <w:t xml:space="preserve"> y ver si son correctos)</w:t>
+      </w:r>
+    </w:p>
+    <w:p>
+      <w:pPr>
+        <w:pStyle w:val="Prrafodelista"/>
+        <w:numPr>
+          <w:ilvl w:val="0"/>
+          <w:numId w:val="3"/>
+        </w:numPr>
+      </w:pPr>
+      <w:r>
+        <w:t>Tratar de pasar a la parte de seguridad y luego volver</w:t>
+      </w:r>
+    </w:p>
+    <w:p>
+      <w:pPr>
+        <w:pStyle w:val="Prrafodelista"/>
+        <w:numPr>
+          <w:ilvl w:val="0"/>
+          <w:numId w:val="3"/>
+        </w:numPr>
+      </w:pPr>
+      <w:r>
+        <w:t xml:space="preserve">TIPS: estudiar esto como idiomas </w:t>
+      </w:r>
+      <w:r>
+        <w:sym w:font="Wingdings" w:char="F0E0"/>
+      </w:r>
+      <w:r>
+        <w:t xml:space="preserve"> un video para aprendizaje tranquilo, leer de un libro y hacer un ejercicio lo mejor, hacer ejercicios (</w:t>
+      </w:r>
+      <w:proofErr w:type="spellStart"/>
+      <w:r>
+        <w:t>gramatica</w:t>
+      </w:r>
+      <w:proofErr w:type="spellEnd"/>
+      <w:r>
+        <w:t xml:space="preserve">), hacer mi producción el </w:t>
+      </w:r>
+      <w:proofErr w:type="spellStart"/>
+      <w:r>
+        <w:t>writing</w:t>
+      </w:r>
+      <w:proofErr w:type="spellEnd"/>
+      <w:r>
+        <w:t xml:space="preserve"> (codificar como fue </w:t>
+      </w:r>
+      <w:proofErr w:type="spellStart"/>
+      <w:r>
+        <w:t>tetris</w:t>
+      </w:r>
+      <w:proofErr w:type="spellEnd"/>
+      <w:r>
+        <w:t xml:space="preserve">), </w:t>
+      </w:r>
+      <w:r>
+        <w:sym w:font="Wingdings" w:char="F0E0"/>
+      </w:r>
+      <w:r>
+        <w:t xml:space="preserve"> Para esto hacer una lista de tareas bien granulares que me permitan entender el </w:t>
+      </w:r>
+      <w:proofErr w:type="spellStart"/>
+      <w:r>
+        <w:t>frame</w:t>
+      </w:r>
+      <w:proofErr w:type="spellEnd"/>
+    </w:p>
+    <w:p>
+      <w:pPr>
+        <w:pStyle w:val="Prrafodelista"/>
+        <w:numPr>
+          <w:ilvl w:val="0"/>
+          <w:numId w:val="3"/>
+        </w:numPr>
+      </w:pPr>
+      <w:r>
+        <w:t xml:space="preserve"> </w:t>
+      </w:r>
+      <w:r>
+        <w:sym w:font="Wingdings" w:char="F0E0"/>
+      </w:r>
+      <w:r>
+        <w:t xml:space="preserve"> </w:t>
+      </w:r>
+      <w:proofErr w:type="spellStart"/>
+      <w:r>
+        <w:t>Udemy</w:t>
+      </w:r>
+      <w:proofErr w:type="spellEnd"/>
+      <w:r>
+        <w:t xml:space="preserve"> buscar solo cursos que tengan tareas y ejercicios de </w:t>
+      </w:r>
+      <w:r>
+        <w:t>codificación</w:t>
+      </w:r>
+    </w:p>
+    <w:p>
+      <w:pPr>
+        <w:pStyle w:val="Prrafodelista"/>
+        <w:numPr>
+          <w:ilvl w:val="0"/>
+          <w:numId w:val="3"/>
+        </w:numPr>
+      </w:pPr>
+      <w:r>
+        <w:t xml:space="preserve">La forma de aprender tipo box o tipo </w:t>
+      </w:r>
+      <w:proofErr w:type="spellStart"/>
+      <w:r>
+        <w:t>ingles</w:t>
+      </w:r>
+      <w:proofErr w:type="spellEnd"/>
+      <w:r>
+        <w:t xml:space="preserve">, </w:t>
+      </w:r>
+      <w:proofErr w:type="spellStart"/>
+      <w:r>
+        <w:t>tine</w:t>
+      </w:r>
+      <w:proofErr w:type="spellEnd"/>
+      <w:r>
+        <w:t xml:space="preserve"> que ser 30’ teoría 30’ de </w:t>
+      </w:r>
+      <w:proofErr w:type="spellStart"/>
+      <w:r>
+        <w:t>practica</w:t>
+      </w:r>
+      <w:proofErr w:type="spellEnd"/>
+      <w:r>
+        <w:t xml:space="preserve">, buscar </w:t>
+      </w:r>
+      <w:proofErr w:type="spellStart"/>
+      <w:r>
+        <w:t>haerlo</w:t>
+      </w:r>
+      <w:proofErr w:type="spellEnd"/>
+      <w:r>
+        <w:t xml:space="preserve"> </w:t>
+      </w:r>
+      <w:proofErr w:type="spellStart"/>
+      <w:r>
+        <w:t>asi</w:t>
+      </w:r>
+      <w:proofErr w:type="spellEnd"/>
+      <w:r>
+        <w:t xml:space="preserve"> (recordar matemática discreta Libro de teoría </w:t>
+      </w:r>
+      <w:proofErr w:type="spellStart"/>
+      <w:r>
+        <w:t>mas</w:t>
+      </w:r>
+      <w:proofErr w:type="spellEnd"/>
+      <w:r>
+        <w:t xml:space="preserve"> libro de ejercicio, por ahí primero tener el ejercicio que genere el gap, que la mente este inquieta, y luego la teoría)</w:t>
+      </w:r>
+    </w:p>
+    <w:p/>
+    <w:p>
+      <w:pPr>
+        <w:pStyle w:val="Ttulo3"/>
+      </w:pPr>
+      <w:r>
+        <w:t>Lista tareas granulares (punto 5)</w:t>
+      </w:r>
+    </w:p>
+    <w:p>
+      <w:pPr>
+        <w:pStyle w:val="Prrafodelista"/>
+        <w:numPr>
+          <w:ilvl w:val="0"/>
+          <w:numId w:val="5"/>
+        </w:numPr>
+      </w:pPr>
+      <w:r>
+        <w:t xml:space="preserve">Crear una app hola </w:t>
+      </w:r>
+      <w:proofErr w:type="spellStart"/>
+      <w:r>
+        <w:t>munda</w:t>
+      </w:r>
+      <w:proofErr w:type="spellEnd"/>
+      <w:r>
+        <w:t xml:space="preserve"> en </w:t>
+      </w:r>
+      <w:proofErr w:type="spellStart"/>
+      <w:r>
+        <w:t>reactjs</w:t>
+      </w:r>
+      <w:proofErr w:type="spellEnd"/>
+    </w:p>
+    <w:p>
+      <w:pPr>
+        <w:pStyle w:val="Prrafodelista"/>
+        <w:numPr>
+          <w:ilvl w:val="0"/>
+          <w:numId w:val="5"/>
+        </w:numPr>
+      </w:pPr>
+      <w:r>
+        <w:t>Crear solo vista funcional, una vista del programa lista de precios que sea solo FRONT END</w:t>
+      </w:r>
+    </w:p>
+    <w:p>
+      <w:pPr>
+        <w:pStyle w:val="Prrafodelista"/>
+        <w:numPr>
+          <w:ilvl w:val="0"/>
+          <w:numId w:val="5"/>
+        </w:numPr>
+      </w:pPr>
+      <w:r>
+        <w:t xml:space="preserve">Consumir un WS desde </w:t>
+      </w:r>
+      <w:proofErr w:type="spellStart"/>
+      <w:r>
+        <w:t>React</w:t>
+      </w:r>
+      <w:proofErr w:type="spellEnd"/>
+      <w:r>
+        <w:t xml:space="preserve"> </w:t>
+      </w:r>
+      <w:proofErr w:type="spellStart"/>
+      <w:r>
+        <w:t>js</w:t>
+      </w:r>
+      <w:proofErr w:type="spellEnd"/>
+      <w:r>
+        <w:t xml:space="preserve"> que traiga </w:t>
+      </w:r>
+      <w:proofErr w:type="spellStart"/>
+      <w:r>
+        <w:t>info</w:t>
+      </w:r>
+      <w:proofErr w:type="spellEnd"/>
+    </w:p>
+    <w:p>
+      <w:pPr>
+        <w:pStyle w:val="Prrafodelista"/>
+        <w:numPr>
+          <w:ilvl w:val="0"/>
+          <w:numId w:val="5"/>
+        </w:numPr>
+      </w:pPr>
+      <w:r>
+        <w:t xml:space="preserve">Hacer una </w:t>
+      </w:r>
+      <w:proofErr w:type="spellStart"/>
+      <w:r>
+        <w:t>abm</w:t>
+      </w:r>
+      <w:proofErr w:type="spellEnd"/>
+      <w:r>
+        <w:t xml:space="preserve"> simple de </w:t>
+      </w:r>
+      <w:proofErr w:type="spellStart"/>
+      <w:r>
+        <w:t>Reacjs</w:t>
+      </w:r>
+      <w:proofErr w:type="spellEnd"/>
+    </w:p>
+    <w:p>
+      <w:pPr>
+        <w:pStyle w:val="Prrafodelista"/>
+        <w:numPr>
+          <w:ilvl w:val="0"/>
+          <w:numId w:val="5"/>
+        </w:numPr>
+      </w:pPr>
+      <w:r>
+        <w:t xml:space="preserve"> </w:t>
+      </w:r>
     </w:p>
     <w:p>
       <w:pPr>
@@ -3300,19 +3920,105 @@
     </w:lvl>
   </w:abstractNum>
   <w:abstractNum w:abstractNumId="1" w15:restartNumberingAfterBreak="0">
+    <w:nsid w:val="05610F21"/>
+    <w:multiLevelType w:val="hybridMultilevel"/>
+    <w:tmpl w:val="16341E26"/>
+    <w:lvl w:ilvl="0" w:tplc="0C0A000F">
+      <w:start w:val="1"/>
+      <w:numFmt w:val="decimal"/>
+      <w:lvlText w:val="%1."/>
+      <w:lvlJc w:val="left"/>
+      <w:pPr>
+        <w:ind w:left="720" w:hanging="360"/>
+      </w:pPr>
+    </w:lvl>
+    <w:lvl w:ilvl="1" w:tplc="0C0A0019" w:tentative="1">
+      <w:start w:val="1"/>
+      <w:numFmt w:val="lowerLetter"/>
+      <w:lvlText w:val="%2."/>
+      <w:lvlJc w:val="left"/>
+      <w:pPr>
+        <w:ind w:left="1440" w:hanging="360"/>
+      </w:pPr>
+    </w:lvl>
+    <w:lvl w:ilvl="2" w:tplc="0C0A001B" w:tentative="1">
+      <w:start w:val="1"/>
+      <w:numFmt w:val="lowerRoman"/>
+      <w:lvlText w:val="%3."/>
+      <w:lvlJc w:val="right"/>
+      <w:pPr>
+        <w:ind w:left="2160" w:hanging="180"/>
+      </w:pPr>
+    </w:lvl>
+    <w:lvl w:ilvl="3" w:tplc="0C0A000F" w:tentative="1">
+      <w:start w:val="1"/>
+      <w:numFmt w:val="decimal"/>
+      <w:lvlText w:val="%4."/>
+      <w:lvlJc w:val="left"/>
+      <w:pPr>
+        <w:ind w:left="2880" w:hanging="360"/>
+      </w:pPr>
+    </w:lvl>
+    <w:lvl w:ilvl="4" w:tplc="0C0A0019" w:tentative="1">
+      <w:start w:val="1"/>
+      <w:numFmt w:val="lowerLetter"/>
+      <w:lvlText w:val="%5."/>
+      <w:lvlJc w:val="left"/>
+      <w:pPr>
+        <w:ind w:left="3600" w:hanging="360"/>
+      </w:pPr>
+    </w:lvl>
+    <w:lvl w:ilvl="5" w:tplc="0C0A001B" w:tentative="1">
+      <w:start w:val="1"/>
+      <w:numFmt w:val="lowerRoman"/>
+      <w:lvlText w:val="%6."/>
+      <w:lvlJc w:val="right"/>
+      <w:pPr>
+        <w:ind w:left="4320" w:hanging="180"/>
+      </w:pPr>
+    </w:lvl>
+    <w:lvl w:ilvl="6" w:tplc="0C0A000F" w:tentative="1">
+      <w:start w:val="1"/>
+      <w:numFmt w:val="decimal"/>
+      <w:lvlText w:val="%7."/>
+      <w:lvlJc w:val="left"/>
+      <w:pPr>
+        <w:ind w:left="5040" w:hanging="360"/>
+      </w:pPr>
+    </w:lvl>
+    <w:lvl w:ilvl="7" w:tplc="0C0A0019" w:tentative="1">
+      <w:start w:val="1"/>
+      <w:numFmt w:val="lowerLetter"/>
+      <w:lvlText w:val="%8."/>
+      <w:lvlJc w:val="left"/>
+      <w:pPr>
+        <w:ind w:left="5760" w:hanging="360"/>
+      </w:pPr>
+    </w:lvl>
+    <w:lvl w:ilvl="8" w:tplc="0C0A001B" w:tentative="1">
+      <w:start w:val="1"/>
+      <w:numFmt w:val="lowerRoman"/>
+      <w:lvlText w:val="%9."/>
+      <w:lvlJc w:val="right"/>
+      <w:pPr>
+        <w:ind w:left="6480" w:hanging="180"/>
+      </w:pPr>
+    </w:lvl>
+  </w:abstractNum>
+  <w:abstractNum w:abstractNumId="2" w15:restartNumberingAfterBreak="0">
     <w:nsid w:val="13170549"/>
     <w:multiLevelType w:val="hybridMultilevel"/>
-    <w:tmpl w:val="D3CCEAE6"/>
-    <w:lvl w:ilvl="0" w:tplc="0C0A0001">
+    <w:tmpl w:val="6532B51C"/>
+    <w:lvl w:ilvl="0" w:tplc="0C0A000F">
       <w:start w:val="1"/>
-      <w:numFmt w:val="bullet"/>
-      <w:lvlText w:val=""/>
+      <w:numFmt w:val="decimal"/>
+      <w:lvlText w:val="%1."/>
       <w:lvlJc w:val="left"/>
       <w:pPr>
         <w:ind w:left="720" w:hanging="360"/>
       </w:pPr>
       <w:rPr>
-        <w:rFonts w:ascii="Symbol" w:hAnsi="Symbol" w:hint="default"/>
+        <w:rFonts w:hint="default"/>
       </w:rPr>
     </w:lvl>
     <w:lvl w:ilvl="1" w:tplc="0C0A0003" w:tentative="1">
@@ -3412,7 +4118,7 @@
       </w:rPr>
     </w:lvl>
   </w:abstractNum>
-  <w:abstractNum w:abstractNumId="2" w15:restartNumberingAfterBreak="0">
+  <w:abstractNum w:abstractNumId="3" w15:restartNumberingAfterBreak="0">
     <w:nsid w:val="44262CAD"/>
     <w:multiLevelType w:val="hybridMultilevel"/>
     <w:tmpl w:val="63AEA65E"/>
@@ -3498,7 +4204,7 @@
       </w:pPr>
     </w:lvl>
   </w:abstractNum>
-  <w:abstractNum w:abstractNumId="3" w15:restartNumberingAfterBreak="0">
+  <w:abstractNum w:abstractNumId="4" w15:restartNumberingAfterBreak="0">
     <w:nsid w:val="60347A7B"/>
     <w:multiLevelType w:val="hybridMultilevel"/>
     <w:tmpl w:val="6E88C94A"/>
@@ -3588,13 +4294,16 @@
     <w:abstractNumId w:val="0"/>
   </w:num>
   <w:num w:numId="2">
+    <w:abstractNumId w:val="4"/>
+  </w:num>
+  <w:num w:numId="3">
+    <w:abstractNumId w:val="2"/>
+  </w:num>
+  <w:num w:numId="4">
     <w:abstractNumId w:val="3"/>
   </w:num>
-  <w:num w:numId="3">
+  <w:num w:numId="5">
     <w:abstractNumId w:val="1"/>
-  </w:num>
-  <w:num w:numId="4">
-    <w:abstractNumId w:val="2"/>
   </w:num>
 </w:numbering>
 </file>
@@ -4036,6 +4745,28 @@
       <w:szCs w:val="26"/>
     </w:rPr>
   </w:style>
+  <w:style w:type="paragraph" w:styleId="Ttulo3">
+    <w:name w:val="heading 3"/>
+    <w:basedOn w:val="Normal"/>
+    <w:next w:val="Normal"/>
+    <w:link w:val="Ttulo3Car"/>
+    <w:uiPriority w:val="9"/>
+    <w:unhideWhenUsed/>
+    <w:qFormat/>
+    <w:rsid w:val="00531DFC"/>
+    <w:pPr>
+      <w:keepNext/>
+      <w:keepLines/>
+      <w:spacing w:before="40" w:after="0"/>
+      <w:outlineLvl w:val="2"/>
+    </w:pPr>
+    <w:rPr>
+      <w:rFonts w:asciiTheme="majorHAnsi" w:eastAsiaTheme="majorEastAsia" w:hAnsiTheme="majorHAnsi" w:cstheme="majorBidi"/>
+      <w:color w:val="1F4D78" w:themeColor="accent1" w:themeShade="7F"/>
+      <w:sz w:val="24"/>
+      <w:szCs w:val="24"/>
+    </w:rPr>
+  </w:style>
   <w:style w:type="character" w:default="1" w:styleId="Fuentedeprrafopredeter">
     <w:name w:val="Default Paragraph Font"/>
     <w:uiPriority w:val="1"/>
@@ -4150,6 +4881,19 @@
       <w:spacing w:after="100"/>
       <w:ind w:left="220"/>
     </w:pPr>
+  </w:style>
+  <w:style w:type="character" w:customStyle="1" w:styleId="Ttulo3Car">
+    <w:name w:val="Título 3 Car"/>
+    <w:basedOn w:val="Fuentedeprrafopredeter"/>
+    <w:link w:val="Ttulo3"/>
+    <w:uiPriority w:val="9"/>
+    <w:rsid w:val="00531DFC"/>
+    <w:rPr>
+      <w:rFonts w:asciiTheme="majorHAnsi" w:eastAsiaTheme="majorEastAsia" w:hAnsiTheme="majorHAnsi" w:cstheme="majorBidi"/>
+      <w:color w:val="1F4D78" w:themeColor="accent1" w:themeShade="7F"/>
+      <w:sz w:val="24"/>
+      <w:szCs w:val="24"/>
+    </w:rPr>
   </w:style>
 </w:styles>
 </file>
@@ -4420,7 +5164,7 @@
 </file>
 
 <file path=customXml/itemProps1.xml><?xml version="1.0" encoding="utf-8"?>
-<ds:datastoreItem xmlns:ds="http://schemas.openxmlformats.org/officeDocument/2006/customXml" ds:itemID="{23ECA80B-3F55-41E1-868C-FCD9AD44AAFC}">
+<ds:datastoreItem xmlns:ds="http://schemas.openxmlformats.org/officeDocument/2006/customXml" ds:itemID="{803BADEA-D0C3-45EE-9C09-35738CFFCF98}">
   <ds:schemaRefs>
     <ds:schemaRef ds:uri="http://schemas.openxmlformats.org/officeDocument/2006/bibliography"/>
   </ds:schemaRefs>

</xml_diff>